<commit_message>
Modifikacija scenarija 4, 5, 8 i 9
</commit_message>
<xml_diff>
--- a/Scenariji/08 - Slanje relevantnih obavještenja korisnicima.docx
+++ b/Scenariji/08 - Slanje relevantnih obavještenja korisnicima.docx
@@ -1,6 +1,6 @@
 
 <file path=word/document.xml><?xml version="1.0" encoding="utf-8"?>
-<w:document xmlns:wpc="http://schemas.microsoft.com/office/word/2010/wordprocessingCanvas" xmlns:cx="http://schemas.microsoft.com/office/drawing/2014/chartex" xmlns:cx1="http://schemas.microsoft.com/office/drawing/2015/9/8/chartex" xmlns:cx2="http://schemas.microsoft.com/office/drawing/2015/10/21/chartex" xmlns:cx3="http://schemas.microsoft.com/office/drawing/2016/5/9/chartex" xmlns:cx4="http://schemas.microsoft.com/office/drawing/2016/5/10/chartex" xmlns:cx5="http://schemas.microsoft.com/office/drawing/2016/5/11/chartex" xmlns:cx6="http://schemas.microsoft.com/office/drawing/2016/5/12/chartex" xmlns:cx7="http://schemas.microsoft.com/office/drawing/2016/5/13/chartex" xmlns:cx8="http://schemas.microsoft.com/office/drawing/2016/5/14/chartex" xmlns:mc="http://schemas.openxmlformats.org/markup-compatibility/2006" xmlns:aink="http://schemas.microsoft.com/office/drawing/2016/ink" xmlns:am3d="http://schemas.microsoft.com/office/drawing/2017/model3d" xmlns:o="urn:schemas-microsoft-com:office:office" xmlns:oel="http://schemas.microsoft.com/office/2019/extlst" xmlns:r="http://schemas.openxmlformats.org/officeDocument/2006/relationships" xmlns:m="http://schemas.openxmlformats.org/officeDocument/2006/math" xmlns:v="urn:schemas-microsoft-com:vml" xmlns:wp14="http://schemas.microsoft.com/office/word/2010/wordprocessingDrawing" xmlns:wp="http://schemas.openxmlformats.org/drawingml/2006/wordprocessingDrawing" xmlns:w10="urn:schemas-microsoft-com:office:word" xmlns:w="http://schemas.openxmlformats.org/wordprocessingml/2006/main" xmlns:w14="http://schemas.microsoft.com/office/word/2010/wordml" xmlns:w15="http://schemas.microsoft.com/office/word/2012/wordml" xmlns:w16cex="http://schemas.microsoft.com/office/word/2018/wordml/cex" xmlns:w16cid="http://schemas.microsoft.com/office/word/2016/wordml/cid" xmlns:w16="http://schemas.microsoft.com/office/word/2018/wordml" xmlns:w16sdtdh="http://schemas.microsoft.com/office/word/2020/wordml/sdtdatahash" xmlns:w16se="http://schemas.microsoft.com/office/word/2015/wordml/symex" xmlns:wpg="http://schemas.microsoft.com/office/word/2010/wordprocessingGroup" xmlns:wpi="http://schemas.microsoft.com/office/word/2010/wordprocessingInk" xmlns:wne="http://schemas.microsoft.com/office/word/2006/wordml" xmlns:wps="http://schemas.microsoft.com/office/word/2010/wordprocessingShape" mc:Ignorable="w14 w15 w16se w16cid w16 w16cex w16sdtdh wp14">
+<w:document xmlns:wpc="http://schemas.microsoft.com/office/word/2010/wordprocessingCanvas" xmlns:cx="http://schemas.microsoft.com/office/drawing/2014/chartex" xmlns:cx1="http://schemas.microsoft.com/office/drawing/2015/9/8/chartex" xmlns:cx2="http://schemas.microsoft.com/office/drawing/2015/10/21/chartex" xmlns:cx3="http://schemas.microsoft.com/office/drawing/2016/5/9/chartex" xmlns:cx4="http://schemas.microsoft.com/office/drawing/2016/5/10/chartex" xmlns:cx5="http://schemas.microsoft.com/office/drawing/2016/5/11/chartex" xmlns:cx6="http://schemas.microsoft.com/office/drawing/2016/5/12/chartex" xmlns:cx7="http://schemas.microsoft.com/office/drawing/2016/5/13/chartex" xmlns:cx8="http://schemas.microsoft.com/office/drawing/2016/5/14/chartex" xmlns:mc="http://schemas.openxmlformats.org/markup-compatibility/2006" xmlns:aink="http://schemas.microsoft.com/office/drawing/2016/ink" xmlns:am3d="http://schemas.microsoft.com/office/drawing/2017/model3d" xmlns:o="urn:schemas-microsoft-com:office:office" xmlns:oel="http://schemas.microsoft.com/office/2019/extlst" xmlns:r="http://schemas.openxmlformats.org/officeDocument/2006/relationships" xmlns:m="http://schemas.openxmlformats.org/officeDocument/2006/math" xmlns:v="urn:schemas-microsoft-com:vml" xmlns:wp14="http://schemas.microsoft.com/office/word/2010/wordprocessingDrawing" xmlns:wp="http://schemas.openxmlformats.org/drawingml/2006/wordprocessingDrawing" xmlns:w10="urn:schemas-microsoft-com:office:word" xmlns:w="http://schemas.openxmlformats.org/wordprocessingml/2006/main" xmlns:w14="http://schemas.microsoft.com/office/word/2010/wordml" xmlns:w15="http://schemas.microsoft.com/office/word/2012/wordml" xmlns:w16cex="http://schemas.microsoft.com/office/word/2018/wordml/cex" xmlns:w16cid="http://schemas.microsoft.com/office/word/2016/wordml/cid" xmlns:w16="http://schemas.microsoft.com/office/word/2018/wordml" xmlns:w16du="http://schemas.microsoft.com/office/word/2023/wordml/word16du" xmlns:w16sdtdh="http://schemas.microsoft.com/office/word/2020/wordml/sdtdatahash" xmlns:w16se="http://schemas.microsoft.com/office/word/2015/wordml/symex" xmlns:wpg="http://schemas.microsoft.com/office/word/2010/wordprocessingGroup" xmlns:wpi="http://schemas.microsoft.com/office/word/2010/wordprocessingInk" xmlns:wne="http://schemas.microsoft.com/office/word/2006/wordml" xmlns:wps="http://schemas.microsoft.com/office/word/2010/wordprocessingShape" mc:Ignorable="w14 w15 w16se w16cid w16 w16cex w16sdtdh w16du wp14">
   <w:body>
     <w:p>
       <w:pPr>
@@ -71,75 +71,9 @@
             <w:pPr>
               <w:jc w:val="center"/>
             </w:pPr>
-            <w:proofErr w:type="spellStart"/>
-            <w:r>
-              <w:t>Slanje</w:t>
-            </w:r>
-            <w:proofErr w:type="spellEnd"/>
-            <w:r>
-              <w:t xml:space="preserve"> </w:t>
-            </w:r>
-            <w:proofErr w:type="spellStart"/>
-            <w:r>
-              <w:t>obavijesti</w:t>
-            </w:r>
-            <w:proofErr w:type="spellEnd"/>
-            <w:r>
-              <w:t xml:space="preserve"> </w:t>
-            </w:r>
-            <w:proofErr w:type="spellStart"/>
-            <w:r>
-              <w:t>svim</w:t>
-            </w:r>
-            <w:proofErr w:type="spellEnd"/>
-            <w:r>
-              <w:t xml:space="preserve"> </w:t>
-            </w:r>
-            <w:proofErr w:type="spellStart"/>
-            <w:r>
-              <w:t>ili</w:t>
-            </w:r>
-            <w:proofErr w:type="spellEnd"/>
-            <w:r>
-              <w:t xml:space="preserve"> </w:t>
-            </w:r>
-            <w:proofErr w:type="spellStart"/>
-            <w:r>
-              <w:t>određenim</w:t>
-            </w:r>
-            <w:proofErr w:type="spellEnd"/>
-            <w:r>
-              <w:t xml:space="preserve"> </w:t>
-            </w:r>
-            <w:proofErr w:type="spellStart"/>
-            <w:r>
-              <w:t>korisnicima</w:t>
-            </w:r>
-            <w:proofErr w:type="spellEnd"/>
-            <w:r>
-              <w:t xml:space="preserve"> </w:t>
-            </w:r>
-            <w:proofErr w:type="spellStart"/>
-            <w:r>
-              <w:t>od</w:t>
-            </w:r>
-            <w:proofErr w:type="spellEnd"/>
-            <w:r>
-              <w:t xml:space="preserve"> </w:t>
-            </w:r>
-            <w:proofErr w:type="spellStart"/>
-            <w:r>
-              <w:t>strane</w:t>
-            </w:r>
-            <w:proofErr w:type="spellEnd"/>
-            <w:r>
-              <w:t xml:space="preserve"> </w:t>
-            </w:r>
-            <w:proofErr w:type="spellStart"/>
-            <w:r>
-              <w:t>sistema</w:t>
-            </w:r>
-            <w:proofErr w:type="spellEnd"/>
+            <w:r>
+              <w:t>Slanje obavijesti svim ili određenim korisnicima od strane sistema</w:t>
+            </w:r>
           </w:p>
         </w:tc>
       </w:tr>
@@ -177,69 +111,8 @@
               <w:jc w:val="center"/>
             </w:pPr>
             <w:r>
-              <w:t xml:space="preserve">Na </w:t>
-            </w:r>
-            <w:proofErr w:type="spellStart"/>
-            <w:r>
-              <w:t>osnovu</w:t>
-            </w:r>
-            <w:proofErr w:type="spellEnd"/>
-            <w:r>
-              <w:t xml:space="preserve"> </w:t>
-            </w:r>
-            <w:proofErr w:type="spellStart"/>
-            <w:r>
-              <w:t>zadanih</w:t>
-            </w:r>
-            <w:proofErr w:type="spellEnd"/>
-            <w:r>
-              <w:t xml:space="preserve"> </w:t>
-            </w:r>
-            <w:proofErr w:type="spellStart"/>
-            <w:r>
-              <w:t>parametara</w:t>
-            </w:r>
-            <w:proofErr w:type="spellEnd"/>
-            <w:r>
-              <w:t xml:space="preserve">, </w:t>
-            </w:r>
-            <w:proofErr w:type="spellStart"/>
-            <w:r>
-              <w:t>sistem</w:t>
-            </w:r>
-            <w:proofErr w:type="spellEnd"/>
-            <w:r>
-              <w:t xml:space="preserve"> </w:t>
-            </w:r>
-            <w:proofErr w:type="spellStart"/>
-            <w:r>
-              <w:t>korisnicima</w:t>
-            </w:r>
-            <w:proofErr w:type="spellEnd"/>
-            <w:r>
-              <w:t xml:space="preserve"> </w:t>
-            </w:r>
-            <w:proofErr w:type="spellStart"/>
-            <w:r>
-              <w:t>šalje</w:t>
-            </w:r>
-            <w:proofErr w:type="spellEnd"/>
-            <w:r>
-              <w:t xml:space="preserve"> </w:t>
-            </w:r>
-            <w:proofErr w:type="spellStart"/>
-            <w:r>
-              <w:t>relevantne</w:t>
-            </w:r>
-            <w:proofErr w:type="spellEnd"/>
-            <w:r>
-              <w:t xml:space="preserve"> </w:t>
-            </w:r>
-            <w:proofErr w:type="spellStart"/>
-            <w:r>
-              <w:t>obavijesti</w:t>
-            </w:r>
-            <w:proofErr w:type="spellEnd"/>
+              <w:t>Na osnovu zadanih parametara, sistem korisnicima šalje relevantne obavijesti</w:t>
+            </w:r>
           </w:p>
         </w:tc>
       </w:tr>
@@ -315,27 +188,9 @@
             <w:pPr>
               <w:jc w:val="center"/>
             </w:pPr>
-            <w:proofErr w:type="spellStart"/>
-            <w:r>
-              <w:t>Korisnik</w:t>
-            </w:r>
-            <w:proofErr w:type="spellEnd"/>
-            <w:r>
-              <w:t xml:space="preserve"> </w:t>
-            </w:r>
-            <w:proofErr w:type="spellStart"/>
-            <w:r>
-              <w:t>registrovan</w:t>
-            </w:r>
-            <w:proofErr w:type="spellEnd"/>
-            <w:r>
-              <w:t xml:space="preserve"> u </w:t>
-            </w:r>
-            <w:proofErr w:type="spellStart"/>
-            <w:r>
-              <w:t>sistemu</w:t>
-            </w:r>
-            <w:proofErr w:type="spellEnd"/>
+            <w:r>
+              <w:t>Korisnik registrovan u sistemu</w:t>
+            </w:r>
           </w:p>
         </w:tc>
       </w:tr>
@@ -372,43 +227,9 @@
             <w:pPr>
               <w:jc w:val="center"/>
             </w:pPr>
-            <w:proofErr w:type="spellStart"/>
-            <w:r>
-              <w:t>Korisnici</w:t>
-            </w:r>
-            <w:proofErr w:type="spellEnd"/>
-            <w:r>
-              <w:t xml:space="preserve"> </w:t>
-            </w:r>
-            <w:proofErr w:type="spellStart"/>
-            <w:r>
-              <w:t>dobijaju</w:t>
-            </w:r>
-            <w:proofErr w:type="spellEnd"/>
-            <w:r>
-              <w:t xml:space="preserve"> </w:t>
-            </w:r>
-            <w:proofErr w:type="spellStart"/>
-            <w:r>
-              <w:t>obavijesti</w:t>
-            </w:r>
-            <w:proofErr w:type="spellEnd"/>
-            <w:r>
-              <w:t xml:space="preserve"> </w:t>
-            </w:r>
-            <w:proofErr w:type="spellStart"/>
-            <w:r>
-              <w:t>na</w:t>
-            </w:r>
-            <w:proofErr w:type="spellEnd"/>
-            <w:r>
-              <w:t xml:space="preserve"> </w:t>
-            </w:r>
-            <w:proofErr w:type="spellStart"/>
-            <w:r>
-              <w:t>vrijeme</w:t>
-            </w:r>
-            <w:proofErr w:type="spellEnd"/>
+            <w:r>
+              <w:t>Korisnici dobijaju obavijesti na vrijeme</w:t>
+            </w:r>
           </w:p>
         </w:tc>
       </w:tr>
@@ -445,67 +266,9 @@
             <w:pPr>
               <w:jc w:val="center"/>
             </w:pPr>
-            <w:proofErr w:type="spellStart"/>
-            <w:r>
-              <w:t>Korisnici</w:t>
-            </w:r>
-            <w:proofErr w:type="spellEnd"/>
-            <w:r>
-              <w:t xml:space="preserve"> </w:t>
-            </w:r>
-            <w:proofErr w:type="spellStart"/>
-            <w:r>
-              <w:t>dobijaju</w:t>
-            </w:r>
-            <w:proofErr w:type="spellEnd"/>
-            <w:r>
-              <w:t xml:space="preserve"> </w:t>
-            </w:r>
-            <w:proofErr w:type="spellStart"/>
-            <w:r>
-              <w:t>obavijesti</w:t>
-            </w:r>
-            <w:proofErr w:type="spellEnd"/>
-            <w:r>
-              <w:t xml:space="preserve"> </w:t>
-            </w:r>
-            <w:proofErr w:type="spellStart"/>
-            <w:r>
-              <w:t>kasno</w:t>
-            </w:r>
-            <w:proofErr w:type="spellEnd"/>
-            <w:r>
-              <w:t xml:space="preserve"> </w:t>
-            </w:r>
-            <w:proofErr w:type="spellStart"/>
-            <w:r>
-              <w:t>ili</w:t>
-            </w:r>
-            <w:proofErr w:type="spellEnd"/>
-            <w:r>
-              <w:t xml:space="preserve"> </w:t>
-            </w:r>
-            <w:proofErr w:type="spellStart"/>
-            <w:r>
-              <w:t>ih</w:t>
-            </w:r>
-            <w:proofErr w:type="spellEnd"/>
-            <w:r>
-              <w:t xml:space="preserve"> ne </w:t>
-            </w:r>
-            <w:proofErr w:type="spellStart"/>
-            <w:r>
-              <w:t>dobiju</w:t>
-            </w:r>
-            <w:proofErr w:type="spellEnd"/>
-            <w:r>
-              <w:t xml:space="preserve"> </w:t>
-            </w:r>
-            <w:proofErr w:type="spellStart"/>
-            <w:r>
-              <w:t>nikako</w:t>
-            </w:r>
-            <w:proofErr w:type="spellEnd"/>
+            <w:r>
+              <w:t>Korisnici dobijaju obavijesti kasno ili ih ne dobiju nikako</w:t>
+            </w:r>
           </w:p>
         </w:tc>
       </w:tr>
@@ -621,151 +384,7 @@
               <w:jc w:val="center"/>
             </w:pPr>
             <w:r>
-              <w:t xml:space="preserve">Administrator </w:t>
-            </w:r>
-            <w:proofErr w:type="spellStart"/>
-            <w:r>
-              <w:t>postavlja</w:t>
-            </w:r>
-            <w:proofErr w:type="spellEnd"/>
-            <w:r>
-              <w:t xml:space="preserve"> </w:t>
-            </w:r>
-            <w:proofErr w:type="spellStart"/>
-            <w:r>
-              <w:t>tekst</w:t>
-            </w:r>
-            <w:proofErr w:type="spellEnd"/>
-            <w:r>
-              <w:t xml:space="preserve"> </w:t>
-            </w:r>
-            <w:proofErr w:type="spellStart"/>
-            <w:r>
-              <w:t>obavijesti</w:t>
-            </w:r>
-            <w:proofErr w:type="spellEnd"/>
-            <w:r>
-              <w:t xml:space="preserve">, </w:t>
-            </w:r>
-            <w:proofErr w:type="spellStart"/>
-            <w:r>
-              <w:t>te</w:t>
-            </w:r>
-            <w:proofErr w:type="spellEnd"/>
-            <w:r>
-              <w:t xml:space="preserve"> </w:t>
-            </w:r>
-            <w:proofErr w:type="spellStart"/>
-            <w:r>
-              <w:t>bira</w:t>
-            </w:r>
-            <w:proofErr w:type="spellEnd"/>
-            <w:r>
-              <w:t xml:space="preserve"> </w:t>
-            </w:r>
-            <w:proofErr w:type="spellStart"/>
-            <w:r>
-              <w:t>parametar</w:t>
-            </w:r>
-            <w:proofErr w:type="spellEnd"/>
-            <w:r>
-              <w:t xml:space="preserve"> po </w:t>
-            </w:r>
-            <w:proofErr w:type="spellStart"/>
-            <w:r>
-              <w:t>kom</w:t>
-            </w:r>
-            <w:proofErr w:type="spellEnd"/>
-            <w:r>
-              <w:t xml:space="preserve"> </w:t>
-            </w:r>
-            <w:proofErr w:type="spellStart"/>
-            <w:r>
-              <w:t>su</w:t>
-            </w:r>
-            <w:proofErr w:type="spellEnd"/>
-            <w:r>
-              <w:t xml:space="preserve"> </w:t>
-            </w:r>
-            <w:proofErr w:type="spellStart"/>
-            <w:r>
-              <w:t>korisnici</w:t>
-            </w:r>
-            <w:proofErr w:type="spellEnd"/>
-            <w:r>
-              <w:t xml:space="preserve"> </w:t>
-            </w:r>
-            <w:proofErr w:type="spellStart"/>
-            <w:r>
-              <w:t>slični</w:t>
-            </w:r>
-            <w:proofErr w:type="spellEnd"/>
-            <w:r>
-              <w:t xml:space="preserve">. </w:t>
-            </w:r>
-            <w:proofErr w:type="spellStart"/>
-            <w:r>
-              <w:t>Obavještenje</w:t>
-            </w:r>
-            <w:proofErr w:type="spellEnd"/>
-            <w:r>
-              <w:t xml:space="preserve"> se </w:t>
-            </w:r>
-            <w:proofErr w:type="spellStart"/>
-            <w:r>
-              <w:t>šalje</w:t>
-            </w:r>
-            <w:proofErr w:type="spellEnd"/>
-            <w:r>
-              <w:t xml:space="preserve"> </w:t>
-            </w:r>
-            <w:proofErr w:type="spellStart"/>
-            <w:r>
-              <w:t>svim</w:t>
-            </w:r>
-            <w:proofErr w:type="spellEnd"/>
-            <w:r>
-              <w:t xml:space="preserve"> </w:t>
-            </w:r>
-            <w:proofErr w:type="spellStart"/>
-            <w:r>
-              <w:t>korisnicima</w:t>
-            </w:r>
-            <w:proofErr w:type="spellEnd"/>
-            <w:r>
-              <w:t xml:space="preserve"> </w:t>
-            </w:r>
-            <w:proofErr w:type="spellStart"/>
-            <w:r>
-              <w:t>iz</w:t>
-            </w:r>
-            <w:proofErr w:type="spellEnd"/>
-            <w:r>
-              <w:t xml:space="preserve"> </w:t>
-            </w:r>
-            <w:proofErr w:type="spellStart"/>
-            <w:r>
-              <w:t>slične</w:t>
-            </w:r>
-            <w:proofErr w:type="spellEnd"/>
-            <w:r>
-              <w:t>/</w:t>
-            </w:r>
-            <w:proofErr w:type="spellStart"/>
-            <w:r>
-              <w:t>iste</w:t>
-            </w:r>
-            <w:proofErr w:type="spellEnd"/>
-            <w:r>
-              <w:t xml:space="preserve"> </w:t>
-            </w:r>
-            <w:proofErr w:type="spellStart"/>
-            <w:r>
-              <w:t>grupe</w:t>
-            </w:r>
-            <w:proofErr w:type="spellEnd"/>
-            <w:r>
-              <w:t xml:space="preserve"> </w:t>
+              <w:t xml:space="preserve">Administrator postavlja tekst obavijesti, te bira parametar po kom su korisnici slični. Obavještenje se šalje svim korisnicima iz slične/iste grupe </w:t>
             </w:r>
           </w:p>
         </w:tc>
@@ -802,122 +421,38 @@
           <w:p>
             <w:pPr>
               <w:jc w:val="center"/>
-              <w:rPr>
-                <w:lang w:val="de-DE"/>
-              </w:rPr>
-            </w:pPr>
-            <w:r>
-              <w:rPr>
-                <w:lang w:val="de-DE"/>
-              </w:rPr>
+            </w:pPr>
+            <w:r>
               <w:t>/</w:t>
             </w:r>
           </w:p>
         </w:tc>
       </w:tr>
     </w:tbl>
+    <w:p/>
+    <w:p/>
+    <w:p/>
+    <w:p/>
+    <w:p/>
+    <w:p/>
+    <w:p/>
+    <w:p/>
+    <w:p/>
+    <w:p/>
+    <w:p/>
     <w:p>
-      <w:pPr>
-        <w:rPr>
-          <w:lang w:val="de-DE"/>
-        </w:rPr>
-      </w:pPr>
-    </w:p>
-    <w:p>
-      <w:pPr>
-        <w:rPr>
-          <w:lang w:val="de-DE"/>
-        </w:rPr>
-      </w:pPr>
-    </w:p>
-    <w:p>
-      <w:pPr>
-        <w:rPr>
-          <w:lang w:val="de-DE"/>
-        </w:rPr>
-      </w:pPr>
-    </w:p>
-    <w:p>
-      <w:pPr>
-        <w:rPr>
-          <w:lang w:val="de-DE"/>
-        </w:rPr>
-      </w:pPr>
-    </w:p>
-    <w:p>
-      <w:pPr>
-        <w:rPr>
-          <w:lang w:val="de-DE"/>
-        </w:rPr>
-      </w:pPr>
-    </w:p>
-    <w:p>
-      <w:pPr>
-        <w:rPr>
-          <w:lang w:val="de-DE"/>
-        </w:rPr>
-      </w:pPr>
-    </w:p>
-    <w:p>
-      <w:pPr>
-        <w:rPr>
-          <w:lang w:val="de-DE"/>
-        </w:rPr>
-      </w:pPr>
-    </w:p>
-    <w:p>
-      <w:pPr>
-        <w:rPr>
-          <w:lang w:val="de-DE"/>
-        </w:rPr>
-      </w:pPr>
-    </w:p>
-    <w:p>
-      <w:pPr>
-        <w:rPr>
-          <w:lang w:val="de-DE"/>
-        </w:rPr>
-      </w:pPr>
-    </w:p>
-    <w:p>
-      <w:pPr>
-        <w:rPr>
-          <w:lang w:val="de-DE"/>
-        </w:rPr>
-      </w:pPr>
-    </w:p>
-    <w:p>
-      <w:pPr>
-        <w:rPr>
-          <w:lang w:val="de-DE"/>
-        </w:rPr>
-      </w:pPr>
-    </w:p>
-    <w:p>
-      <w:pPr>
-        <w:rPr>
-          <w:lang w:val="de-DE"/>
-        </w:rPr>
-      </w:pPr>
       <w:r>
-        <w:rPr>
-          <w:lang w:val="de-DE"/>
-        </w:rPr>
         <w:br w:type="page"/>
       </w:r>
       <w:r>
         <w:rPr>
           <w:b/>
-          <w:lang w:val="de-DE"/>
         </w:rPr>
         <w:lastRenderedPageBreak/>
         <w:t xml:space="preserve">USPJEŠAN ZAVRŠETAK - </w:t>
       </w:r>
       <w:r>
-        <w:rPr>
-          <w:lang w:val="de-DE"/>
-        </w:rPr>
-        <w:t>Poništavanje recepata koji su istekli</w:t>
+        <w:t>Slanje obavijesti svim ili određenim korisnicima od strane sistema</w:t>
       </w:r>
     </w:p>
     <w:tbl>
@@ -1007,29 +542,8 @@
               <w:jc w:val="center"/>
             </w:pPr>
             <w:r>
-              <w:t xml:space="preserve">1. Administrator se </w:t>
-            </w:r>
-            <w:proofErr w:type="spellStart"/>
-            <w:r>
-              <w:t>prijavljuje</w:t>
-            </w:r>
-            <w:proofErr w:type="spellEnd"/>
-            <w:r>
-              <w:t xml:space="preserve"> </w:t>
-            </w:r>
-            <w:proofErr w:type="spellStart"/>
-            <w:r>
-              <w:t>na</w:t>
-            </w:r>
-            <w:proofErr w:type="spellEnd"/>
-            <w:r>
-              <w:t xml:space="preserve"> </w:t>
-            </w:r>
-            <w:proofErr w:type="spellStart"/>
-            <w:r>
-              <w:t>sistem</w:t>
-            </w:r>
-            <w:proofErr w:type="spellEnd"/>
+              <w:t>1. Administrator se prijavljuje na sistem</w:t>
+            </w:r>
           </w:p>
         </w:tc>
         <w:tc>
@@ -1067,72 +581,8 @@
               <w:jc w:val="center"/>
             </w:pPr>
             <w:r>
-              <w:t xml:space="preserve">2. </w:t>
-            </w:r>
-            <w:r>
-              <w:t xml:space="preserve">Administrator </w:t>
-            </w:r>
-            <w:proofErr w:type="spellStart"/>
-            <w:r>
-              <w:t>postavlja</w:t>
-            </w:r>
-            <w:proofErr w:type="spellEnd"/>
-            <w:r>
-              <w:t xml:space="preserve"> </w:t>
-            </w:r>
-            <w:proofErr w:type="spellStart"/>
-            <w:r>
-              <w:t>tekst</w:t>
-            </w:r>
-            <w:proofErr w:type="spellEnd"/>
-            <w:r>
-              <w:t xml:space="preserve"> </w:t>
-            </w:r>
-            <w:proofErr w:type="spellStart"/>
-            <w:r>
-              <w:t>obavijesti</w:t>
-            </w:r>
-            <w:proofErr w:type="spellEnd"/>
-            <w:r>
-              <w:t xml:space="preserve"> </w:t>
-            </w:r>
-            <w:proofErr w:type="spellStart"/>
-            <w:r>
-              <w:t>i</w:t>
-            </w:r>
-            <w:proofErr w:type="spellEnd"/>
-            <w:r>
-              <w:t xml:space="preserve"> </w:t>
-            </w:r>
-            <w:proofErr w:type="spellStart"/>
-            <w:r>
-              <w:t>parametre</w:t>
-            </w:r>
-            <w:proofErr w:type="spellEnd"/>
-            <w:r>
-              <w:t xml:space="preserve"> po </w:t>
-            </w:r>
-            <w:proofErr w:type="spellStart"/>
-            <w:r>
-              <w:t>kojima</w:t>
-            </w:r>
-            <w:proofErr w:type="spellEnd"/>
-            <w:r>
-              <w:t xml:space="preserve"> se </w:t>
-            </w:r>
-            <w:proofErr w:type="spellStart"/>
-            <w:r>
-              <w:t>obavijest</w:t>
-            </w:r>
-            <w:proofErr w:type="spellEnd"/>
-            <w:r>
-              <w:t xml:space="preserve"> </w:t>
-            </w:r>
-            <w:proofErr w:type="spellStart"/>
-            <w:r>
-              <w:t>šalje</w:t>
-            </w:r>
-            <w:proofErr w:type="spellEnd"/>
+              <w:t>2. Administrator postavlja tekst obavijesti i parametre po kojima se obavijest šalje</w:t>
+            </w:r>
           </w:p>
         </w:tc>
         <w:tc>
@@ -1184,133 +634,29 @@
             <w:r>
               <w:t xml:space="preserve">3. </w:t>
             </w:r>
-            <w:proofErr w:type="spellStart"/>
             <w:r>
               <w:t>Sistem</w:t>
             </w:r>
-            <w:proofErr w:type="spellEnd"/>
+            <w:r>
+              <w:t xml:space="preserve"> iz baze podataka</w:t>
+            </w:r>
             <w:r>
               <w:t xml:space="preserve"> </w:t>
             </w:r>
-            <w:proofErr w:type="spellStart"/>
-            <w:r>
-              <w:t>iz</w:t>
-            </w:r>
-            <w:proofErr w:type="spellEnd"/>
+            <w:r>
+              <w:t>kreira listu</w:t>
+            </w:r>
             <w:r>
               <w:t xml:space="preserve"> </w:t>
             </w:r>
-            <w:proofErr w:type="spellStart"/>
-            <w:r>
-              <w:t>baze</w:t>
-            </w:r>
-            <w:proofErr w:type="spellEnd"/>
-            <w:r>
-              <w:t xml:space="preserve"> </w:t>
-            </w:r>
-            <w:proofErr w:type="spellStart"/>
-            <w:r>
-              <w:t>podataka</w:t>
-            </w:r>
-            <w:proofErr w:type="spellEnd"/>
-            <w:r>
-              <w:t xml:space="preserve"> </w:t>
-            </w:r>
-            <w:proofErr w:type="spellStart"/>
-            <w:r>
-              <w:t>kreira</w:t>
-            </w:r>
-            <w:proofErr w:type="spellEnd"/>
-            <w:r>
-              <w:t xml:space="preserve"> </w:t>
-            </w:r>
-            <w:proofErr w:type="spellStart"/>
-            <w:r>
-              <w:t>listu</w:t>
-            </w:r>
-            <w:proofErr w:type="spellEnd"/>
-            <w:r>
-              <w:t xml:space="preserve"> </w:t>
-            </w:r>
-            <w:proofErr w:type="spellStart"/>
-            <w:r>
-              <w:t>korisnika</w:t>
-            </w:r>
-            <w:proofErr w:type="spellEnd"/>
-            <w:r>
-              <w:t xml:space="preserve"> </w:t>
-            </w:r>
-            <w:proofErr w:type="spellStart"/>
-            <w:r>
-              <w:t>na</w:t>
-            </w:r>
-            <w:proofErr w:type="spellEnd"/>
-            <w:r>
-              <w:t xml:space="preserve"> </w:t>
-            </w:r>
-            <w:proofErr w:type="spellStart"/>
-            <w:r>
-              <w:t>osnovu</w:t>
-            </w:r>
-            <w:proofErr w:type="spellEnd"/>
-            <w:r>
-              <w:t xml:space="preserve"> </w:t>
-            </w:r>
-            <w:proofErr w:type="spellStart"/>
-            <w:r>
-              <w:t>parametra</w:t>
-            </w:r>
-            <w:proofErr w:type="spellEnd"/>
-            <w:r>
-              <w:t xml:space="preserve"> </w:t>
-            </w:r>
-            <w:proofErr w:type="spellStart"/>
-            <w:r>
-              <w:t>kojeg</w:t>
-            </w:r>
-            <w:proofErr w:type="spellEnd"/>
-            <w:r>
-              <w:t xml:space="preserve"> je </w:t>
-            </w:r>
-            <w:proofErr w:type="spellStart"/>
-            <w:r>
-              <w:t>zadao</w:t>
-            </w:r>
-            <w:proofErr w:type="spellEnd"/>
-            <w:r>
-              <w:t xml:space="preserve"> administrator (</w:t>
-            </w:r>
-            <w:proofErr w:type="spellStart"/>
-            <w:r>
-              <w:t>adresa</w:t>
-            </w:r>
-            <w:proofErr w:type="spellEnd"/>
-            <w:r>
-              <w:t xml:space="preserve"> </w:t>
-            </w:r>
-            <w:proofErr w:type="spellStart"/>
-            <w:r>
-              <w:t>stanovanja</w:t>
-            </w:r>
-            <w:proofErr w:type="spellEnd"/>
-            <w:r>
-              <w:t xml:space="preserve">, rasa </w:t>
-            </w:r>
-            <w:proofErr w:type="spellStart"/>
-            <w:r>
-              <w:t>ljubimca</w:t>
-            </w:r>
-            <w:proofErr w:type="spellEnd"/>
-            <w:r>
-              <w:t xml:space="preserve"> </w:t>
-            </w:r>
-            <w:proofErr w:type="spellStart"/>
-            <w:r>
-              <w:t>i</w:t>
-            </w:r>
-            <w:proofErr w:type="spellEnd"/>
-            <w:r>
-              <w:t xml:space="preserve"> sl.)</w:t>
+            <w:r>
+              <w:t xml:space="preserve">korisnika </w:t>
+            </w:r>
+            <w:r>
+              <w:t xml:space="preserve">na osnovu </w:t>
+            </w:r>
+            <w:r>
+              <w:t>parametra kojeg je zadao administrator (adresa stanovanja, rasa ljubimca i sl.)</w:t>
             </w:r>
           </w:p>
         </w:tc>
@@ -1351,94 +697,9 @@
             <w:r>
               <w:t xml:space="preserve">4. </w:t>
             </w:r>
-            <w:proofErr w:type="spellStart"/>
-            <w:r>
-              <w:t>Obavijest</w:t>
-            </w:r>
-            <w:proofErr w:type="spellEnd"/>
-            <w:r>
-              <w:t xml:space="preserve"> se </w:t>
-            </w:r>
-            <w:proofErr w:type="spellStart"/>
-            <w:r>
-              <w:t>šalje</w:t>
-            </w:r>
-            <w:proofErr w:type="spellEnd"/>
-            <w:r>
-              <w:t xml:space="preserve"> </w:t>
-            </w:r>
-            <w:proofErr w:type="spellStart"/>
-            <w:r>
-              <w:t>svim</w:t>
-            </w:r>
-            <w:proofErr w:type="spellEnd"/>
-            <w:r>
-              <w:t xml:space="preserve"> </w:t>
-            </w:r>
-            <w:proofErr w:type="spellStart"/>
-            <w:r>
-              <w:t>korisnicima</w:t>
-            </w:r>
-            <w:proofErr w:type="spellEnd"/>
-            <w:r>
-              <w:t xml:space="preserve"> </w:t>
-            </w:r>
-            <w:proofErr w:type="spellStart"/>
-            <w:r>
-              <w:t>iz</w:t>
-            </w:r>
-            <w:proofErr w:type="spellEnd"/>
-            <w:r>
-              <w:t xml:space="preserve"> </w:t>
-            </w:r>
-            <w:proofErr w:type="spellStart"/>
-            <w:r>
-              <w:t>kreirane</w:t>
-            </w:r>
-            <w:proofErr w:type="spellEnd"/>
-            <w:r>
-              <w:t xml:space="preserve"> </w:t>
-            </w:r>
-            <w:proofErr w:type="spellStart"/>
-            <w:r>
-              <w:t>liste</w:t>
-            </w:r>
-            <w:proofErr w:type="spellEnd"/>
-            <w:r>
-              <w:t xml:space="preserve">, administrator </w:t>
-            </w:r>
-            <w:proofErr w:type="spellStart"/>
-            <w:r>
-              <w:t>dobija</w:t>
-            </w:r>
-            <w:proofErr w:type="spellEnd"/>
-            <w:r>
-              <w:t xml:space="preserve"> </w:t>
-            </w:r>
-            <w:proofErr w:type="spellStart"/>
-            <w:r>
-              <w:t>potvrud</w:t>
-            </w:r>
-            <w:r>
-              <w:t>u</w:t>
-            </w:r>
-            <w:proofErr w:type="spellEnd"/>
-            <w:r>
-              <w:t xml:space="preserve"> o </w:t>
-            </w:r>
-            <w:proofErr w:type="spellStart"/>
-            <w:r>
-              <w:t>uspješnom</w:t>
-            </w:r>
-            <w:proofErr w:type="spellEnd"/>
-            <w:r>
-              <w:t xml:space="preserve"> </w:t>
-            </w:r>
-            <w:proofErr w:type="spellStart"/>
-            <w:r>
-              <w:t>slanju</w:t>
-            </w:r>
-            <w:proofErr w:type="spellEnd"/>
+            <w:r>
+              <w:t>Obavijest se šalje svim korisnicima iz kreirane liste, administrator dobija potvrudu o uspješnom slanju</w:t>
+            </w:r>
           </w:p>
         </w:tc>
       </w:tr>
@@ -1476,37 +737,8 @@
               <w:jc w:val="center"/>
             </w:pPr>
             <w:r>
-              <w:t xml:space="preserve">5. </w:t>
-            </w:r>
-            <w:proofErr w:type="spellStart"/>
-            <w:r>
-              <w:t>Spašava</w:t>
-            </w:r>
-            <w:proofErr w:type="spellEnd"/>
-            <w:r>
-              <w:t xml:space="preserve"> se log o </w:t>
-            </w:r>
-            <w:proofErr w:type="spellStart"/>
-            <w:r>
-              <w:t>uspješno</w:t>
-            </w:r>
-            <w:proofErr w:type="spellEnd"/>
-            <w:r>
-              <w:t xml:space="preserve"> </w:t>
-            </w:r>
-            <w:proofErr w:type="spellStart"/>
-            <w:r>
-              <w:t>poslanom</w:t>
-            </w:r>
-            <w:proofErr w:type="spellEnd"/>
-            <w:r>
-              <w:t xml:space="preserve"> </w:t>
-            </w:r>
-            <w:proofErr w:type="spellStart"/>
-            <w:r>
-              <w:t>obavještenju</w:t>
-            </w:r>
-            <w:proofErr w:type="spellEnd"/>
+              <w:t>5. Spašava se log o uspješno poslanom obavještenju</w:t>
+            </w:r>
           </w:p>
         </w:tc>
       </w:tr>
@@ -1532,35 +764,9 @@
         <w:lastRenderedPageBreak/>
         <w:t xml:space="preserve">NEUSPJEŠAN ZAVRŠETAK- </w:t>
       </w:r>
-      <w:proofErr w:type="spellStart"/>
       <w:r>
-        <w:t>Poništavanje</w:t>
+        <w:t>Slanje obavijesti svim ili određenim korisnicima od strane sistema</w:t>
       </w:r>
-      <w:proofErr w:type="spellEnd"/>
-      <w:r>
-        <w:t xml:space="preserve"> </w:t>
-      </w:r>
-      <w:proofErr w:type="spellStart"/>
-      <w:r>
-        <w:t>recepata</w:t>
-      </w:r>
-      <w:proofErr w:type="spellEnd"/>
-      <w:r>
-        <w:t xml:space="preserve"> koji </w:t>
-      </w:r>
-      <w:proofErr w:type="spellStart"/>
-      <w:r>
-        <w:t>su</w:t>
-      </w:r>
-      <w:proofErr w:type="spellEnd"/>
-      <w:r>
-        <w:t xml:space="preserve"> </w:t>
-      </w:r>
-      <w:proofErr w:type="spellStart"/>
-      <w:r>
-        <w:t>istekli</w:t>
-      </w:r>
-      <w:proofErr w:type="spellEnd"/>
     </w:p>
     <w:tbl>
       <w:tblPr>
@@ -1642,32 +848,8 @@
               <w:jc w:val="center"/>
             </w:pPr>
             <w:r>
-              <w:t xml:space="preserve">1. </w:t>
-            </w:r>
-            <w:r>
-              <w:t xml:space="preserve">Administrator se </w:t>
-            </w:r>
-            <w:proofErr w:type="spellStart"/>
-            <w:r>
-              <w:t>prijavljuje</w:t>
-            </w:r>
-            <w:proofErr w:type="spellEnd"/>
-            <w:r>
-              <w:t xml:space="preserve"> </w:t>
-            </w:r>
-            <w:proofErr w:type="spellStart"/>
-            <w:r>
-              <w:t>na</w:t>
-            </w:r>
-            <w:proofErr w:type="spellEnd"/>
-            <w:r>
-              <w:t xml:space="preserve"> </w:t>
-            </w:r>
-            <w:proofErr w:type="spellStart"/>
-            <w:r>
-              <w:t>sistem</w:t>
-            </w:r>
-            <w:proofErr w:type="spellEnd"/>
+              <w:t>1. Administrator se prijavljuje na sistem</w:t>
+            </w:r>
           </w:p>
         </w:tc>
         <w:tc>
@@ -1699,69 +881,8 @@
               <w:jc w:val="center"/>
             </w:pPr>
             <w:r>
-              <w:t xml:space="preserve">2. Administrator </w:t>
-            </w:r>
-            <w:proofErr w:type="spellStart"/>
-            <w:r>
-              <w:t>postavlja</w:t>
-            </w:r>
-            <w:proofErr w:type="spellEnd"/>
-            <w:r>
-              <w:t xml:space="preserve"> </w:t>
-            </w:r>
-            <w:proofErr w:type="spellStart"/>
-            <w:r>
-              <w:t>tekst</w:t>
-            </w:r>
-            <w:proofErr w:type="spellEnd"/>
-            <w:r>
-              <w:t xml:space="preserve"> </w:t>
-            </w:r>
-            <w:proofErr w:type="spellStart"/>
-            <w:r>
-              <w:t>obavijesti</w:t>
-            </w:r>
-            <w:proofErr w:type="spellEnd"/>
-            <w:r>
-              <w:t xml:space="preserve"> </w:t>
-            </w:r>
-            <w:proofErr w:type="spellStart"/>
-            <w:r>
-              <w:t>i</w:t>
-            </w:r>
-            <w:proofErr w:type="spellEnd"/>
-            <w:r>
-              <w:t xml:space="preserve"> </w:t>
-            </w:r>
-            <w:proofErr w:type="spellStart"/>
-            <w:r>
-              <w:t>parametre</w:t>
-            </w:r>
-            <w:proofErr w:type="spellEnd"/>
-            <w:r>
-              <w:t xml:space="preserve"> po </w:t>
-            </w:r>
-            <w:proofErr w:type="spellStart"/>
-            <w:r>
-              <w:t>kojima</w:t>
-            </w:r>
-            <w:proofErr w:type="spellEnd"/>
-            <w:r>
-              <w:t xml:space="preserve"> se </w:t>
-            </w:r>
-            <w:proofErr w:type="spellStart"/>
-            <w:r>
-              <w:t>obavijest</w:t>
-            </w:r>
-            <w:proofErr w:type="spellEnd"/>
-            <w:r>
-              <w:t xml:space="preserve"> </w:t>
-            </w:r>
-            <w:proofErr w:type="spellStart"/>
-            <w:r>
-              <w:t>šalje</w:t>
-            </w:r>
-            <w:proofErr w:type="spellEnd"/>
+              <w:t>2. Administrator postavlja tekst obavijesti i parametre po kojima se obavijest šalje</w:t>
+            </w:r>
           </w:p>
         </w:tc>
         <w:tc>
@@ -1804,135 +925,7 @@
               <w:jc w:val="center"/>
             </w:pPr>
             <w:r>
-              <w:t xml:space="preserve">3. </w:t>
-            </w:r>
-            <w:proofErr w:type="spellStart"/>
-            <w:r>
-              <w:t>Sistem</w:t>
-            </w:r>
-            <w:proofErr w:type="spellEnd"/>
-            <w:r>
-              <w:t xml:space="preserve"> </w:t>
-            </w:r>
-            <w:proofErr w:type="spellStart"/>
-            <w:r>
-              <w:t>iz</w:t>
-            </w:r>
-            <w:proofErr w:type="spellEnd"/>
-            <w:r>
-              <w:t xml:space="preserve"> </w:t>
-            </w:r>
-            <w:proofErr w:type="spellStart"/>
-            <w:r>
-              <w:t>baze</w:t>
-            </w:r>
-            <w:proofErr w:type="spellEnd"/>
-            <w:r>
-              <w:t xml:space="preserve"> </w:t>
-            </w:r>
-            <w:proofErr w:type="spellStart"/>
-            <w:r>
-              <w:t>podataka</w:t>
-            </w:r>
-            <w:proofErr w:type="spellEnd"/>
-            <w:r>
-              <w:t xml:space="preserve"> </w:t>
-            </w:r>
-            <w:proofErr w:type="spellStart"/>
-            <w:r>
-              <w:t>kreira</w:t>
-            </w:r>
-            <w:proofErr w:type="spellEnd"/>
-            <w:r>
-              <w:t xml:space="preserve"> </w:t>
-            </w:r>
-            <w:proofErr w:type="spellStart"/>
-            <w:r>
-              <w:t>listu</w:t>
-            </w:r>
-            <w:proofErr w:type="spellEnd"/>
-            <w:r>
-              <w:t xml:space="preserve"> </w:t>
-            </w:r>
-            <w:proofErr w:type="spellStart"/>
-            <w:r>
-              <w:t>korisnika</w:t>
-            </w:r>
-            <w:proofErr w:type="spellEnd"/>
-            <w:r>
-              <w:t xml:space="preserve"> </w:t>
-            </w:r>
-            <w:proofErr w:type="spellStart"/>
-            <w:r>
-              <w:t>na</w:t>
-            </w:r>
-            <w:proofErr w:type="spellEnd"/>
-            <w:r>
-              <w:t xml:space="preserve"> </w:t>
-            </w:r>
-            <w:proofErr w:type="spellStart"/>
-            <w:r>
-              <w:t>osnovu</w:t>
-            </w:r>
-            <w:proofErr w:type="spellEnd"/>
-            <w:r>
-              <w:t xml:space="preserve"> </w:t>
-            </w:r>
-            <w:proofErr w:type="spellStart"/>
-            <w:r>
-              <w:t>parametra</w:t>
-            </w:r>
-            <w:proofErr w:type="spellEnd"/>
-            <w:r>
-              <w:t xml:space="preserve"> </w:t>
-            </w:r>
-            <w:proofErr w:type="spellStart"/>
-            <w:r>
-              <w:t>kojeg</w:t>
-            </w:r>
-            <w:proofErr w:type="spellEnd"/>
-            <w:r>
-              <w:t xml:space="preserve"> je </w:t>
-            </w:r>
-            <w:proofErr w:type="spellStart"/>
-            <w:r>
-              <w:t>zadao</w:t>
-            </w:r>
-            <w:proofErr w:type="spellEnd"/>
-            <w:r>
-              <w:t xml:space="preserve"> administrator (</w:t>
-            </w:r>
-            <w:proofErr w:type="spellStart"/>
-            <w:r>
-              <w:t>adresa</w:t>
-            </w:r>
-            <w:proofErr w:type="spellEnd"/>
-            <w:r>
-              <w:t xml:space="preserve"> </w:t>
-            </w:r>
-            <w:proofErr w:type="spellStart"/>
-            <w:r>
-              <w:t>stanovanja</w:t>
-            </w:r>
-            <w:proofErr w:type="spellEnd"/>
-            <w:r>
-              <w:t xml:space="preserve">, rasa </w:t>
-            </w:r>
-            <w:proofErr w:type="spellStart"/>
-            <w:r>
-              <w:t>ljubimca</w:t>
-            </w:r>
-            <w:proofErr w:type="spellEnd"/>
-            <w:r>
-              <w:t xml:space="preserve"> </w:t>
-            </w:r>
-            <w:proofErr w:type="spellStart"/>
-            <w:r>
-              <w:t>i</w:t>
-            </w:r>
-            <w:proofErr w:type="spellEnd"/>
-            <w:r>
-              <w:t xml:space="preserve"> sl.)</w:t>
+              <w:t>3. Sistem iz baze podataka kreira listu korisnika na osnovu parametra kojeg je zadao administrator (adresa stanovanja, rasa ljubimca i sl.)</w:t>
             </w:r>
           </w:p>
         </w:tc>
@@ -1965,120 +958,8 @@
               <w:jc w:val="center"/>
             </w:pPr>
             <w:r>
-              <w:t xml:space="preserve">4. U </w:t>
-            </w:r>
-            <w:proofErr w:type="spellStart"/>
-            <w:r>
-              <w:t>listi</w:t>
-            </w:r>
-            <w:proofErr w:type="spellEnd"/>
-            <w:r>
-              <w:t xml:space="preserve"> ne </w:t>
-            </w:r>
-            <w:proofErr w:type="spellStart"/>
-            <w:r>
-              <w:t>postoji</w:t>
-            </w:r>
-            <w:proofErr w:type="spellEnd"/>
-            <w:r>
-              <w:t xml:space="preserve"> </w:t>
-            </w:r>
-            <w:proofErr w:type="spellStart"/>
-            <w:r>
-              <w:t>ni</w:t>
-            </w:r>
-            <w:r>
-              <w:t>ti</w:t>
-            </w:r>
-            <w:proofErr w:type="spellEnd"/>
-            <w:r>
-              <w:t xml:space="preserve"> </w:t>
-            </w:r>
-            <w:proofErr w:type="spellStart"/>
-            <w:r>
-              <w:t>jedan</w:t>
-            </w:r>
-            <w:proofErr w:type="spellEnd"/>
-            <w:r>
-              <w:t xml:space="preserve"> </w:t>
-            </w:r>
-            <w:proofErr w:type="spellStart"/>
-            <w:r>
-              <w:t>korisnik</w:t>
-            </w:r>
-            <w:proofErr w:type="spellEnd"/>
-            <w:r>
-              <w:t xml:space="preserve">, </w:t>
-            </w:r>
-            <w:proofErr w:type="spellStart"/>
-            <w:r>
-              <w:t>ili</w:t>
-            </w:r>
-            <w:proofErr w:type="spellEnd"/>
-            <w:r>
-              <w:t xml:space="preserve"> </w:t>
-            </w:r>
-            <w:proofErr w:type="spellStart"/>
-            <w:r>
-              <w:t>obavijest</w:t>
-            </w:r>
-            <w:proofErr w:type="spellEnd"/>
-            <w:r>
-              <w:t xml:space="preserve"> ne </w:t>
-            </w:r>
-            <w:proofErr w:type="spellStart"/>
-            <w:r>
-              <w:t>uspijeva</w:t>
-            </w:r>
-            <w:proofErr w:type="spellEnd"/>
-            <w:r>
-              <w:t xml:space="preserve"> </w:t>
-            </w:r>
-            <w:proofErr w:type="spellStart"/>
-            <w:r>
-              <w:t>biti</w:t>
-            </w:r>
-            <w:proofErr w:type="spellEnd"/>
-            <w:r>
-              <w:t xml:space="preserve"> </w:t>
-            </w:r>
-            <w:proofErr w:type="spellStart"/>
-            <w:r>
-              <w:t>poslana</w:t>
-            </w:r>
-            <w:proofErr w:type="spellEnd"/>
-            <w:r>
-              <w:t xml:space="preserve"> </w:t>
-            </w:r>
-            <w:proofErr w:type="spellStart"/>
-            <w:r>
-              <w:t>iz</w:t>
-            </w:r>
-            <w:proofErr w:type="spellEnd"/>
-            <w:r>
-              <w:t xml:space="preserve"> </w:t>
-            </w:r>
-            <w:proofErr w:type="spellStart"/>
-            <w:r>
-              <w:t>drugog</w:t>
-            </w:r>
-            <w:proofErr w:type="spellEnd"/>
-            <w:r>
-              <w:t xml:space="preserve"> </w:t>
-            </w:r>
-            <w:proofErr w:type="spellStart"/>
-            <w:r>
-              <w:t>tehničkog</w:t>
-            </w:r>
-            <w:proofErr w:type="spellEnd"/>
-            <w:r>
-              <w:t xml:space="preserve"> </w:t>
-            </w:r>
-            <w:proofErr w:type="spellStart"/>
-            <w:r>
-              <w:t>razloga</w:t>
-            </w:r>
-            <w:proofErr w:type="spellEnd"/>
+              <w:t>4. U listi ne postoji niti jedan korisnik, ili obavijest ne uspijeva biti poslana iz drugog tehničkog razloga</w:t>
+            </w:r>
           </w:p>
         </w:tc>
       </w:tr>
@@ -2110,29 +991,8 @@
               <w:jc w:val="center"/>
             </w:pPr>
             <w:r>
-              <w:t xml:space="preserve">5. </w:t>
-            </w:r>
-            <w:proofErr w:type="spellStart"/>
-            <w:r>
-              <w:t>Generiše</w:t>
-            </w:r>
-            <w:proofErr w:type="spellEnd"/>
-            <w:r>
-              <w:t xml:space="preserve"> se </w:t>
-            </w:r>
-            <w:proofErr w:type="spellStart"/>
-            <w:r>
-              <w:t>izvještaj</w:t>
-            </w:r>
-            <w:proofErr w:type="spellEnd"/>
-            <w:r>
-              <w:t xml:space="preserve"> o </w:t>
-            </w:r>
-            <w:proofErr w:type="spellStart"/>
-            <w:r>
-              <w:t>neuspjehu</w:t>
-            </w:r>
-            <w:proofErr w:type="spellEnd"/>
+              <w:t>5. Generiše se izvještaj o neuspjehu</w:t>
+            </w:r>
           </w:p>
         </w:tc>
       </w:tr>
@@ -2150,41 +1010,9 @@
               <w:spacing w:after="160" w:line="259" w:lineRule="auto"/>
               <w:ind w:left="35"/>
               <w:jc w:val="center"/>
-              <w:rPr>
-                <w:lang w:val="bs-Latn-BA"/>
-              </w:rPr>
-            </w:pPr>
-            <w:r>
-              <w:rPr>
-                <w:lang w:val="bs-Latn-BA"/>
-              </w:rPr>
-              <w:t xml:space="preserve">6. </w:t>
-            </w:r>
-            <w:r>
-              <w:rPr>
-                <w:lang w:val="bs-Latn-BA"/>
-              </w:rPr>
-              <w:t xml:space="preserve">Administrator pregleda </w:t>
-            </w:r>
-            <w:proofErr w:type="spellStart"/>
-            <w:r>
-              <w:rPr>
-                <w:lang w:val="bs-Latn-BA"/>
-              </w:rPr>
-              <w:t>generisani</w:t>
-            </w:r>
-            <w:proofErr w:type="spellEnd"/>
-            <w:r>
-              <w:rPr>
-                <w:lang w:val="bs-Latn-BA"/>
-              </w:rPr>
-              <w:t xml:space="preserve"> izvještaj</w:t>
-            </w:r>
-            <w:r>
-              <w:rPr>
-                <w:lang w:val="bs-Latn-BA"/>
-              </w:rPr>
-              <w:t xml:space="preserve"> I utvrđuje razlog neuspjeha</w:t>
+            </w:pPr>
+            <w:r>
+              <w:t>6. Administrator pregleda generisani izvještaj I utvrđuje razlog neuspjeha</w:t>
             </w:r>
           </w:p>
         </w:tc>
@@ -2197,9 +1025,6 @@
             <w:pPr>
               <w:ind w:left="35"/>
               <w:jc w:val="center"/>
-              <w:rPr>
-                <w:lang w:val="de-DE"/>
-              </w:rPr>
             </w:pPr>
           </w:p>
         </w:tc>
@@ -2232,40 +1057,8 @@
               <w:jc w:val="center"/>
             </w:pPr>
             <w:r>
-              <w:t xml:space="preserve">7. </w:t>
-            </w:r>
-            <w:proofErr w:type="spellStart"/>
-            <w:r>
-              <w:t>Spašava</w:t>
-            </w:r>
-            <w:proofErr w:type="spellEnd"/>
-            <w:r>
-              <w:t xml:space="preserve"> se log o </w:t>
-            </w:r>
-            <w:proofErr w:type="spellStart"/>
-            <w:r>
-              <w:t>neuspj</w:t>
-            </w:r>
-            <w:r>
-              <w:t>elom</w:t>
-            </w:r>
-            <w:proofErr w:type="spellEnd"/>
-            <w:r>
-              <w:t xml:space="preserve"> </w:t>
-            </w:r>
-            <w:proofErr w:type="spellStart"/>
-            <w:r>
-              <w:t>slanju</w:t>
-            </w:r>
-            <w:proofErr w:type="spellEnd"/>
-            <w:r>
-              <w:t xml:space="preserve"> </w:t>
-            </w:r>
-            <w:proofErr w:type="spellStart"/>
-            <w:r>
-              <w:t>obavijesti</w:t>
-            </w:r>
-            <w:proofErr w:type="spellEnd"/>
+              <w:t>7. Spašava se log o neuspjelom slanju obavijesti</w:t>
+            </w:r>
           </w:p>
         </w:tc>
       </w:tr>
@@ -2288,7 +1081,7 @@
 </file>
 
 <file path=word/numbering.xml><?xml version="1.0" encoding="utf-8"?>
-<w:numbering xmlns:wpc="http://schemas.microsoft.com/office/word/2010/wordprocessingCanvas" xmlns:cx="http://schemas.microsoft.com/office/drawing/2014/chartex" xmlns:cx1="http://schemas.microsoft.com/office/drawing/2015/9/8/chartex" xmlns:cx2="http://schemas.microsoft.com/office/drawing/2015/10/21/chartex" xmlns:cx3="http://schemas.microsoft.com/office/drawing/2016/5/9/chartex" xmlns:cx4="http://schemas.microsoft.com/office/drawing/2016/5/10/chartex" xmlns:cx5="http://schemas.microsoft.com/office/drawing/2016/5/11/chartex" xmlns:cx6="http://schemas.microsoft.com/office/drawing/2016/5/12/chartex" xmlns:cx7="http://schemas.microsoft.com/office/drawing/2016/5/13/chartex" xmlns:cx8="http://schemas.microsoft.com/office/drawing/2016/5/14/chartex" xmlns:mc="http://schemas.openxmlformats.org/markup-compatibility/2006" xmlns:aink="http://schemas.microsoft.com/office/drawing/2016/ink" xmlns:am3d="http://schemas.microsoft.com/office/drawing/2017/model3d" xmlns:o="urn:schemas-microsoft-com:office:office" xmlns:oel="http://schemas.microsoft.com/office/2019/extlst" xmlns:r="http://schemas.openxmlformats.org/officeDocument/2006/relationships" xmlns:m="http://schemas.openxmlformats.org/officeDocument/2006/math" xmlns:v="urn:schemas-microsoft-com:vml" xmlns:wp14="http://schemas.microsoft.com/office/word/2010/wordprocessingDrawing" xmlns:wp="http://schemas.openxmlformats.org/drawingml/2006/wordprocessingDrawing" xmlns:w10="urn:schemas-microsoft-com:office:word" xmlns:w="http://schemas.openxmlformats.org/wordprocessingml/2006/main" xmlns:w14="http://schemas.microsoft.com/office/word/2010/wordml" xmlns:w15="http://schemas.microsoft.com/office/word/2012/wordml" xmlns:w16cex="http://schemas.microsoft.com/office/word/2018/wordml/cex" xmlns:w16cid="http://schemas.microsoft.com/office/word/2016/wordml/cid" xmlns:w16="http://schemas.microsoft.com/office/word/2018/wordml" xmlns:w16sdtdh="http://schemas.microsoft.com/office/word/2020/wordml/sdtdatahash" xmlns:w16se="http://schemas.microsoft.com/office/word/2015/wordml/symex" xmlns:wpg="http://schemas.microsoft.com/office/word/2010/wordprocessingGroup" xmlns:wpi="http://schemas.microsoft.com/office/word/2010/wordprocessingInk" xmlns:wne="http://schemas.microsoft.com/office/word/2006/wordml" xmlns:wps="http://schemas.microsoft.com/office/word/2010/wordprocessingShape" mc:Ignorable="w14 w15 w16se w16cid w16 w16cex w16sdtdh wp14">
+<w:numbering xmlns:wpc="http://schemas.microsoft.com/office/word/2010/wordprocessingCanvas" xmlns:cx="http://schemas.microsoft.com/office/drawing/2014/chartex" xmlns:cx1="http://schemas.microsoft.com/office/drawing/2015/9/8/chartex" xmlns:cx2="http://schemas.microsoft.com/office/drawing/2015/10/21/chartex" xmlns:cx3="http://schemas.microsoft.com/office/drawing/2016/5/9/chartex" xmlns:cx4="http://schemas.microsoft.com/office/drawing/2016/5/10/chartex" xmlns:cx5="http://schemas.microsoft.com/office/drawing/2016/5/11/chartex" xmlns:cx6="http://schemas.microsoft.com/office/drawing/2016/5/12/chartex" xmlns:cx7="http://schemas.microsoft.com/office/drawing/2016/5/13/chartex" xmlns:cx8="http://schemas.microsoft.com/office/drawing/2016/5/14/chartex" xmlns:mc="http://schemas.openxmlformats.org/markup-compatibility/2006" xmlns:aink="http://schemas.microsoft.com/office/drawing/2016/ink" xmlns:am3d="http://schemas.microsoft.com/office/drawing/2017/model3d" xmlns:o="urn:schemas-microsoft-com:office:office" xmlns:oel="http://schemas.microsoft.com/office/2019/extlst" xmlns:r="http://schemas.openxmlformats.org/officeDocument/2006/relationships" xmlns:m="http://schemas.openxmlformats.org/officeDocument/2006/math" xmlns:v="urn:schemas-microsoft-com:vml" xmlns:wp14="http://schemas.microsoft.com/office/word/2010/wordprocessingDrawing" xmlns:wp="http://schemas.openxmlformats.org/drawingml/2006/wordprocessingDrawing" xmlns:w10="urn:schemas-microsoft-com:office:word" xmlns:w="http://schemas.openxmlformats.org/wordprocessingml/2006/main" xmlns:w14="http://schemas.microsoft.com/office/word/2010/wordml" xmlns:w15="http://schemas.microsoft.com/office/word/2012/wordml" xmlns:w16cex="http://schemas.microsoft.com/office/word/2018/wordml/cex" xmlns:w16cid="http://schemas.microsoft.com/office/word/2016/wordml/cid" xmlns:w16="http://schemas.microsoft.com/office/word/2018/wordml" xmlns:w16du="http://schemas.microsoft.com/office/word/2023/wordml/word16du" xmlns:w16sdtdh="http://schemas.microsoft.com/office/word/2020/wordml/sdtdatahash" xmlns:w16se="http://schemas.microsoft.com/office/word/2015/wordml/symex" xmlns:wpg="http://schemas.microsoft.com/office/word/2010/wordprocessingGroup" xmlns:wpi="http://schemas.microsoft.com/office/word/2010/wordprocessingInk" xmlns:wne="http://schemas.microsoft.com/office/word/2006/wordml" xmlns:wps="http://schemas.microsoft.com/office/word/2010/wordprocessingShape" mc:Ignorable="w14 w15 w16se w16cid w16 w16cex w16sdtdh w16du wp14">
   <w:abstractNum w:abstractNumId="0" w15:restartNumberingAfterBreak="0">
     <w:nsid w:val="08F6036E"/>
     <w:multiLevelType w:val="multilevel"/>
@@ -2525,7 +1318,7 @@
 </file>
 
 <file path=word/styles.xml><?xml version="1.0" encoding="utf-8"?>
-<w:styles xmlns:mc="http://schemas.openxmlformats.org/markup-compatibility/2006" xmlns:r="http://schemas.openxmlformats.org/officeDocument/2006/relationships" xmlns:w="http://schemas.openxmlformats.org/wordprocessingml/2006/main" xmlns:w14="http://schemas.microsoft.com/office/word/2010/wordml" xmlns:w15="http://schemas.microsoft.com/office/word/2012/wordml" xmlns:w16cex="http://schemas.microsoft.com/office/word/2018/wordml/cex" xmlns:w16cid="http://schemas.microsoft.com/office/word/2016/wordml/cid" xmlns:w16="http://schemas.microsoft.com/office/word/2018/wordml" xmlns:w16sdtdh="http://schemas.microsoft.com/office/word/2020/wordml/sdtdatahash" xmlns:w16se="http://schemas.microsoft.com/office/word/2015/wordml/symex" mc:Ignorable="w14 w15 w16se w16cid w16 w16cex w16sdtdh">
+<w:styles xmlns:mc="http://schemas.openxmlformats.org/markup-compatibility/2006" xmlns:r="http://schemas.openxmlformats.org/officeDocument/2006/relationships" xmlns:w="http://schemas.openxmlformats.org/wordprocessingml/2006/main" xmlns:w14="http://schemas.microsoft.com/office/word/2010/wordml" xmlns:w15="http://schemas.microsoft.com/office/word/2012/wordml" xmlns:w16cex="http://schemas.microsoft.com/office/word/2018/wordml/cex" xmlns:w16cid="http://schemas.microsoft.com/office/word/2016/wordml/cid" xmlns:w16="http://schemas.microsoft.com/office/word/2018/wordml" xmlns:w16du="http://schemas.microsoft.com/office/word/2023/wordml/word16du" xmlns:w16sdtdh="http://schemas.microsoft.com/office/word/2020/wordml/sdtdatahash" xmlns:w16se="http://schemas.microsoft.com/office/word/2015/wordml/symex" mc:Ignorable="w14 w15 w16se w16cid w16 w16cex w16sdtdh w16du">
   <w:docDefaults>
     <w:rPrDefault>
       <w:rPr>
@@ -2923,6 +1716,9 @@
     <w:name w:val="Normal"/>
     <w:qFormat/>
     <w:rsid w:val="00B806CC"/>
+    <w:rPr>
+      <w:lang w:val="bs-Latn-BA"/>
+    </w:rPr>
   </w:style>
   <w:style w:type="paragraph" w:styleId="Heading1">
     <w:name w:val="heading 1"/>

</xml_diff>